<commit_message>
SW modified Audrey's email
</commit_message>
<xml_diff>
--- a/secure/2019executive-list.docx
+++ b/secure/2019executive-list.docx
@@ -803,8 +803,6 @@
           <w:lang w:eastAsia="ja-JP"/>
         </w:rPr>
       </w:pPr>
-      <w:bookmarkStart w:id="0" w:name="_GoBack"/>
-      <w:bookmarkEnd w:id="0"/>
       <w:r>
         <w:rPr>
           <w:szCs w:val="24"/>
@@ -848,7 +846,7 @@
             <w:szCs w:val="24"/>
             <w:lang w:eastAsia="ja-JP"/>
           </w:rPr>
-          <w:t>audreymlindsay@shaw.ca</w:t>
+          <w:t>audreymlindsay@gmail.com</w:t>
         </w:r>
       </w:hyperlink>
     </w:p>
@@ -2148,34 +2146,51 @@
         <w:t>North Vancouver, B.C. V7M 1A6</w:t>
       </w:r>
     </w:p>
-    <w:p>
-      <w:pPr>
-        <w:tabs>
-          <w:tab w:val="left" w:pos="284"/>
-        </w:tabs>
-        <w:rPr>
-          <w:szCs w:val="24"/>
-          <w:lang w:eastAsia="ja-JP"/>
-        </w:rPr>
-      </w:pPr>
-      <w:hyperlink r:id="rId20" w:history="1">
-        <w:r>
-          <w:rPr>
-            <w:rStyle w:val="Hyperlink"/>
-            <w:szCs w:val="24"/>
-            <w:lang w:eastAsia="ja-JP"/>
-          </w:rPr>
-          <w:t>j</w:t>
-        </w:r>
-        <w:r>
-          <w:rPr>
-            <w:rStyle w:val="Hyperlink"/>
-            <w:szCs w:val="24"/>
-            <w:lang w:eastAsia="ja-JP"/>
-          </w:rPr>
-          <w:t>o4ygea@gmail.com</w:t>
-        </w:r>
-      </w:hyperlink>
+    <w:bookmarkStart w:id="0" w:name="_GoBack"/>
+    <w:p>
+      <w:pPr>
+        <w:tabs>
+          <w:tab w:val="left" w:pos="284"/>
+        </w:tabs>
+        <w:rPr>
+          <w:szCs w:val="24"/>
+          <w:lang w:eastAsia="ja-JP"/>
+        </w:rPr>
+      </w:pPr>
+      <w:r>
+        <w:fldChar w:fldCharType="begin"/>
+      </w:r>
+      <w:r>
+        <w:instrText xml:space="preserve"> HYPERLINK "mailto:Jo4ygea@gmail.com" </w:instrText>
+      </w:r>
+      <w:r>
+        <w:fldChar w:fldCharType="separate"/>
+      </w:r>
+      <w:r>
+        <w:rPr>
+          <w:rStyle w:val="Hyperlink"/>
+          <w:szCs w:val="24"/>
+          <w:lang w:eastAsia="ja-JP"/>
+        </w:rPr>
+        <w:t>j</w:t>
+      </w:r>
+      <w:r>
+        <w:rPr>
+          <w:rStyle w:val="Hyperlink"/>
+          <w:szCs w:val="24"/>
+          <w:lang w:eastAsia="ja-JP"/>
+        </w:rPr>
+        <w:t>o4ygea@gmail.com</w:t>
+      </w:r>
+      <w:r>
+        <w:rPr>
+          <w:rStyle w:val="Hyperlink"/>
+          <w:szCs w:val="24"/>
+          <w:lang w:eastAsia="ja-JP"/>
+        </w:rPr>
+        <w:fldChar w:fldCharType="end"/>
+      </w:r>
+      <w:bookmarkEnd w:id="0"/>
     </w:p>
     <w:sectPr>
       <w:pgSz w:w="12240" w:h="15840"/>
@@ -2739,6 +2754,18 @@
       <w:lang w:eastAsia="en-US"/>
     </w:rPr>
   </w:style>
+  <w:style w:type="character" w:styleId="UnresolvedMention">
+    <w:name w:val="Unresolved Mention"/>
+    <w:basedOn w:val="DefaultParagraphFont"/>
+    <w:uiPriority w:val="99"/>
+    <w:semiHidden/>
+    <w:unhideWhenUsed/>
+    <w:rsid w:val="00D967BB"/>
+    <w:rPr>
+      <w:color w:val="605E5C"/>
+      <w:shd w:val="clear" w:color="auto" w:fill="E1DFDD"/>
+    </w:rPr>
+  </w:style>
 </w:styles>
 </file>
 

</xml_diff>